<commit_message>
Part 3 Hasn't finished yet
</commit_message>
<xml_diff>
--- a/A2DataCollection.docx
+++ b/A2DataCollection.docx
@@ -17,6 +17,7 @@
       <w:r>
         <w:rPr>
           <w:noProof/>
+          <w:lang w:eastAsia="en-US"/>
         </w:rPr>
         <w:drawing>
           <wp:inline distT="0" distB="0" distL="0" distR="0" wp14:anchorId="754CF39D" wp14:editId="242AB73D">
@@ -71,15 +72,13 @@
     <w:p/>
     <w:p>
       <w:r>
-        <w:t xml:space="preserve">Zero </w:t>
-      </w:r>
-      <w:proofErr w:type="spellStart"/>
-      <w:r>
-        <w:t>CrossingX</w:t>
-      </w:r>
-      <w:proofErr w:type="spellEnd"/>
-      <w:r>
-        <w:t xml:space="preserve"> vs. entropy</w:t>
+        <w:t>Zero Crossing</w:t>
+      </w:r>
+      <w:r>
+        <w:t xml:space="preserve"> </w:t>
+      </w:r>
+      <w:r>
+        <w:t>X vs. entropy</w:t>
       </w:r>
     </w:p>
     <w:p/>
@@ -87,6 +86,7 @@
       <w:r>
         <w:rPr>
           <w:noProof/>
+          <w:lang w:eastAsia="en-US"/>
         </w:rPr>
         <w:lastRenderedPageBreak/>
         <w:drawing>
@@ -159,6 +159,7 @@
       <w:r>
         <w:rPr>
           <w:noProof/>
+          <w:lang w:eastAsia="en-US"/>
         </w:rPr>
         <w:drawing>
           <wp:inline distT="0" distB="0" distL="0" distR="0" wp14:anchorId="5FE5BC8A" wp14:editId="0B7EF338">
@@ -220,6 +221,7 @@
       <w:r>
         <w:rPr>
           <w:noProof/>
+          <w:lang w:eastAsia="en-US"/>
         </w:rPr>
         <w:drawing>
           <wp:inline distT="0" distB="0" distL="0" distR="0" wp14:anchorId="20457334" wp14:editId="23614CC9">
@@ -286,6 +288,7 @@
       <w:r>
         <w:rPr>
           <w:noProof/>
+          <w:lang w:eastAsia="en-US"/>
         </w:rPr>
         <w:drawing>
           <wp:inline distT="0" distB="0" distL="0" distR="0" wp14:anchorId="66CB8C04" wp14:editId="29C75CDB">
@@ -352,6 +355,7 @@
       <w:r>
         <w:rPr>
           <w:noProof/>
+          <w:lang w:eastAsia="en-US"/>
         </w:rPr>
         <w:drawing>
           <wp:inline distT="0" distB="0" distL="0" distR="0" wp14:anchorId="60420A82" wp14:editId="609A0BF8">
@@ -423,6 +427,7 @@
       <w:r>
         <w:rPr>
           <w:noProof/>
+          <w:lang w:eastAsia="en-US"/>
         </w:rPr>
         <w:drawing>
           <wp:inline distT="0" distB="0" distL="0" distR="0" wp14:anchorId="10CA14C5" wp14:editId="338B7DB8">
@@ -484,6 +489,7 @@
       <w:r>
         <w:rPr>
           <w:noProof/>
+          <w:lang w:eastAsia="en-US"/>
         </w:rPr>
         <w:drawing>
           <wp:inline distT="0" distB="0" distL="0" distR="0" wp14:anchorId="6B9B1E1C" wp14:editId="47F54F11">
@@ -534,8 +540,6 @@
           </wp:inline>
         </w:drawing>
       </w:r>
-      <w:bookmarkStart w:id="0" w:name="_GoBack"/>
-      <w:bookmarkEnd w:id="0"/>
     </w:p>
     <w:p>
       <w:r>
@@ -552,6 +556,7 @@
       <w:r>
         <w:rPr>
           <w:noProof/>
+          <w:lang w:eastAsia="en-US"/>
         </w:rPr>
         <w:drawing>
           <wp:inline distT="0" distB="0" distL="0" distR="0" wp14:anchorId="035716A5" wp14:editId="3F0C6400">
@@ -615,6 +620,1087 @@
       </w:r>
     </w:p>
     <w:p/>
+    <w:p/>
+    <w:p>
+      <w:pPr>
+        <w:rPr>
+          <w:b/>
+          <w:sz w:val="34"/>
+          <w:szCs w:val="34"/>
+        </w:rPr>
+      </w:pPr>
+      <w:r>
+        <w:rPr>
+          <w:b/>
+          <w:sz w:val="34"/>
+          <w:szCs w:val="34"/>
+        </w:rPr>
+        <w:t xml:space="preserve">Part 3 </w:t>
+      </w:r>
+    </w:p>
+    <w:p>
+      <w:pPr>
+        <w:rPr>
+          <w:b/>
+          <w:sz w:val="34"/>
+          <w:szCs w:val="34"/>
+        </w:rPr>
+      </w:pPr>
+    </w:p>
+    <w:p>
+      <w:pPr>
+        <w:widowControl w:val="0"/>
+        <w:numPr>
+          <w:ilvl w:val="0"/>
+          <w:numId w:val="2"/>
+        </w:numPr>
+        <w:tabs>
+          <w:tab w:val="left" w:pos="220"/>
+          <w:tab w:val="left" w:pos="720"/>
+        </w:tabs>
+        <w:autoSpaceDE w:val="0"/>
+        <w:autoSpaceDN w:val="0"/>
+        <w:adjustRightInd w:val="0"/>
+        <w:spacing w:after="293" w:line="340" w:lineRule="atLeast"/>
+        <w:ind w:hanging="720"/>
+        <w:rPr>
+          <w:rFonts w:ascii="Arial" w:hAnsi="Arial" w:cs="Arial"/>
+          <w:sz w:val="30"/>
+          <w:szCs w:val="30"/>
+        </w:rPr>
+      </w:pPr>
+      <w:r>
+        <w:rPr>
+          <w:rFonts w:ascii="Arial" w:hAnsi="Arial" w:cs="Arial"/>
+          <w:sz w:val="30"/>
+          <w:szCs w:val="30"/>
+        </w:rPr>
+        <w:t xml:space="preserve">Train at least </w:t>
+      </w:r>
+      <w:r>
+        <w:rPr>
+          <w:rFonts w:ascii="Arial" w:hAnsi="Arial" w:cs="Arial"/>
+          <w:b/>
+          <w:bCs/>
+          <w:sz w:val="30"/>
+          <w:szCs w:val="30"/>
+        </w:rPr>
+        <w:t>four</w:t>
+      </w:r>
+      <w:r>
+        <w:rPr>
+          <w:rFonts w:ascii="Times" w:hAnsi="Times" w:cs="Times"/>
+          <w:sz w:val="30"/>
+          <w:szCs w:val="30"/>
+        </w:rPr>
+        <w:t xml:space="preserve"> </w:t>
+      </w:r>
+      <w:r>
+        <w:rPr>
+          <w:rFonts w:ascii="Arial" w:hAnsi="Arial" w:cs="Arial"/>
+          <w:sz w:val="30"/>
+          <w:szCs w:val="30"/>
+        </w:rPr>
+        <w:t xml:space="preserve">decision tree classifiers varying the </w:t>
+      </w:r>
+      <w:r>
+        <w:rPr>
+          <w:rFonts w:ascii="Courier New" w:hAnsi="Courier New" w:cs="Courier New"/>
+          <w:sz w:val="30"/>
+          <w:szCs w:val="30"/>
+        </w:rPr>
+        <w:t>m</w:t>
+      </w:r>
+      <w:r>
+        <w:rPr>
+          <w:rFonts w:ascii="Times" w:hAnsi="Times" w:cs="Times"/>
+          <w:sz w:val="30"/>
+          <w:szCs w:val="30"/>
+        </w:rPr>
+        <w:t xml:space="preserve"> </w:t>
+      </w:r>
+      <w:proofErr w:type="spellStart"/>
+      <w:r>
+        <w:rPr>
+          <w:rFonts w:ascii="Courier New" w:hAnsi="Courier New" w:cs="Courier New"/>
+          <w:sz w:val="30"/>
+          <w:szCs w:val="30"/>
+        </w:rPr>
+        <w:t>ax_depth</w:t>
+      </w:r>
+      <w:proofErr w:type="spellEnd"/>
+      <w:r>
+        <w:rPr>
+          <w:rFonts w:ascii="Times" w:hAnsi="Times" w:cs="Times"/>
+          <w:sz w:val="30"/>
+          <w:szCs w:val="30"/>
+        </w:rPr>
+        <w:t xml:space="preserve"> </w:t>
+      </w:r>
+      <w:r>
+        <w:rPr>
+          <w:rFonts w:ascii="Arial" w:hAnsi="Arial" w:cs="Arial"/>
+          <w:sz w:val="30"/>
+          <w:szCs w:val="30"/>
+        </w:rPr>
+        <w:t xml:space="preserve">and </w:t>
+      </w:r>
+      <w:proofErr w:type="spellStart"/>
+      <w:r>
+        <w:rPr>
+          <w:rFonts w:ascii="Courier New" w:hAnsi="Courier New" w:cs="Courier New"/>
+          <w:sz w:val="30"/>
+          <w:szCs w:val="30"/>
+        </w:rPr>
+        <w:t>max_features</w:t>
+      </w:r>
+      <w:proofErr w:type="spellEnd"/>
+      <w:r>
+        <w:rPr>
+          <w:rFonts w:ascii="Courier New" w:hAnsi="Courier New" w:cs="Courier New"/>
+          <w:sz w:val="30"/>
+          <w:szCs w:val="30"/>
+        </w:rPr>
+        <w:t xml:space="preserve"> </w:t>
+      </w:r>
+      <w:r>
+        <w:rPr>
+          <w:rFonts w:ascii="Arial" w:hAnsi="Arial" w:cs="Arial"/>
+          <w:sz w:val="30"/>
+          <w:szCs w:val="30"/>
+        </w:rPr>
+        <w:t xml:space="preserve">parameters. Evaluate each decision tree classifier and report the accuracy, precision and recall metrics averaged over 10-fold CV. </w:t>
+      </w:r>
+      <w:r>
+        <w:rPr>
+          <w:rFonts w:ascii="MS Mincho" w:eastAsia="MS Mincho" w:hAnsi="MS Mincho" w:cs="MS Mincho"/>
+          <w:sz w:val="30"/>
+          <w:szCs w:val="30"/>
+        </w:rPr>
+        <w:t> +</w:t>
+      </w:r>
+    </w:p>
+    <w:p>
+      <w:pPr>
+        <w:pStyle w:val="ListParagraph"/>
+        <w:widowControl w:val="0"/>
+        <w:tabs>
+          <w:tab w:val="left" w:pos="220"/>
+          <w:tab w:val="left" w:pos="720"/>
+        </w:tabs>
+        <w:autoSpaceDE w:val="0"/>
+        <w:autoSpaceDN w:val="0"/>
+        <w:adjustRightInd w:val="0"/>
+        <w:spacing w:after="293" w:line="340" w:lineRule="atLeast"/>
+        <w:ind w:left="1808"/>
+        <w:rPr>
+          <w:rFonts w:ascii="MS Mincho" w:eastAsia="MS Mincho" w:hAnsi="MS Mincho" w:cs="MS Mincho"/>
+          <w:sz w:val="30"/>
+          <w:szCs w:val="30"/>
+        </w:rPr>
+      </w:pPr>
+    </w:p>
+    <w:p>
+      <w:pPr>
+        <w:pStyle w:val="ListParagraph"/>
+        <w:widowControl w:val="0"/>
+        <w:numPr>
+          <w:ilvl w:val="0"/>
+          <w:numId w:val="5"/>
+        </w:numPr>
+        <w:tabs>
+          <w:tab w:val="left" w:pos="220"/>
+          <w:tab w:val="left" w:pos="720"/>
+        </w:tabs>
+        <w:autoSpaceDE w:val="0"/>
+        <w:autoSpaceDN w:val="0"/>
+        <w:adjustRightInd w:val="0"/>
+        <w:spacing w:after="293" w:line="340" w:lineRule="atLeast"/>
+        <w:rPr>
+          <w:rFonts w:ascii="MS Mincho" w:eastAsia="MS Mincho" w:hAnsi="MS Mincho" w:cs="MS Mincho"/>
+          <w:sz w:val="30"/>
+          <w:szCs w:val="30"/>
+        </w:rPr>
+      </w:pPr>
+      <w:r>
+        <w:rPr>
+          <w:rFonts w:ascii="MS Mincho" w:eastAsia="MS Mincho" w:hAnsi="MS Mincho" w:cs="MS Mincho"/>
+          <w:sz w:val="30"/>
+          <w:szCs w:val="30"/>
+        </w:rPr>
+        <w:t xml:space="preserve">MAX Depth = 3 </w:t>
+      </w:r>
+      <w:r>
+        <w:rPr>
+          <w:rFonts w:ascii="MS Mincho" w:eastAsia="MS Mincho" w:hAnsi="MS Mincho" w:cs="MS Mincho"/>
+          <w:sz w:val="30"/>
+          <w:szCs w:val="30"/>
+        </w:rPr>
+        <w:t xml:space="preserve">&amp; </w:t>
+      </w:r>
+      <w:proofErr w:type="spellStart"/>
+      <w:r>
+        <w:rPr>
+          <w:rFonts w:ascii="MS Mincho" w:eastAsia="MS Mincho" w:hAnsi="MS Mincho" w:cs="MS Mincho"/>
+          <w:sz w:val="30"/>
+          <w:szCs w:val="30"/>
+        </w:rPr>
+        <w:t>max_feature</w:t>
+      </w:r>
+      <w:proofErr w:type="spellEnd"/>
+      <w:r>
+        <w:rPr>
+          <w:rFonts w:ascii="MS Mincho" w:eastAsia="MS Mincho" w:hAnsi="MS Mincho" w:cs="MS Mincho"/>
+          <w:sz w:val="30"/>
+          <w:szCs w:val="30"/>
+        </w:rPr>
+        <w:t xml:space="preserve"> = entropy</w:t>
+      </w:r>
+    </w:p>
+    <w:p>
+      <w:pPr>
+        <w:widowControl w:val="0"/>
+        <w:tabs>
+          <w:tab w:val="left" w:pos="560"/>
+          <w:tab w:val="left" w:pos="1120"/>
+          <w:tab w:val="left" w:pos="1680"/>
+          <w:tab w:val="left" w:pos="2240"/>
+          <w:tab w:val="left" w:pos="2800"/>
+          <w:tab w:val="left" w:pos="3360"/>
+          <w:tab w:val="left" w:pos="3920"/>
+          <w:tab w:val="left" w:pos="4480"/>
+          <w:tab w:val="left" w:pos="5040"/>
+          <w:tab w:val="left" w:pos="5600"/>
+          <w:tab w:val="left" w:pos="6160"/>
+          <w:tab w:val="left" w:pos="6720"/>
+        </w:tabs>
+        <w:autoSpaceDE w:val="0"/>
+        <w:autoSpaceDN w:val="0"/>
+        <w:adjustRightInd w:val="0"/>
+        <w:rPr>
+          <w:rFonts w:ascii="Menlo" w:hAnsi="Menlo" w:cs="Menlo"/>
+          <w:color w:val="000000"/>
+          <w:sz w:val="22"/>
+          <w:szCs w:val="22"/>
+        </w:rPr>
+      </w:pPr>
+      <w:r>
+        <w:rPr>
+          <w:rFonts w:ascii="Menlo" w:hAnsi="Menlo" w:cs="Menlo"/>
+          <w:color w:val="000000"/>
+          <w:sz w:val="22"/>
+          <w:szCs w:val="22"/>
+        </w:rPr>
+        <w:tab/>
+        <w:t xml:space="preserve">   </w:t>
+      </w:r>
+      <w:r>
+        <w:rPr>
+          <w:rFonts w:ascii="Menlo" w:hAnsi="Menlo" w:cs="Menlo"/>
+          <w:color w:val="000000"/>
+          <w:sz w:val="22"/>
+          <w:szCs w:val="22"/>
+        </w:rPr>
+        <w:t>the average of accuracy is 0.964240903388</w:t>
+      </w:r>
+    </w:p>
+    <w:p>
+      <w:pPr>
+        <w:widowControl w:val="0"/>
+        <w:tabs>
+          <w:tab w:val="left" w:pos="560"/>
+          <w:tab w:val="left" w:pos="1120"/>
+          <w:tab w:val="left" w:pos="1680"/>
+          <w:tab w:val="left" w:pos="2240"/>
+          <w:tab w:val="left" w:pos="2800"/>
+          <w:tab w:val="left" w:pos="3360"/>
+          <w:tab w:val="left" w:pos="3920"/>
+          <w:tab w:val="left" w:pos="4480"/>
+          <w:tab w:val="left" w:pos="5040"/>
+          <w:tab w:val="left" w:pos="5600"/>
+          <w:tab w:val="left" w:pos="6160"/>
+          <w:tab w:val="left" w:pos="6720"/>
+        </w:tabs>
+        <w:autoSpaceDE w:val="0"/>
+        <w:autoSpaceDN w:val="0"/>
+        <w:adjustRightInd w:val="0"/>
+        <w:rPr>
+          <w:rFonts w:ascii="Menlo" w:hAnsi="Menlo" w:cs="Menlo"/>
+          <w:color w:val="000000"/>
+          <w:sz w:val="22"/>
+          <w:szCs w:val="22"/>
+        </w:rPr>
+      </w:pPr>
+      <w:r>
+        <w:rPr>
+          <w:rFonts w:ascii="Menlo" w:hAnsi="Menlo" w:cs="Menlo"/>
+          <w:color w:val="000000"/>
+          <w:sz w:val="22"/>
+          <w:szCs w:val="22"/>
+        </w:rPr>
+        <w:tab/>
+        <w:t xml:space="preserve">   </w:t>
+      </w:r>
+      <w:r>
+        <w:rPr>
+          <w:rFonts w:ascii="Menlo" w:hAnsi="Menlo" w:cs="Menlo"/>
+          <w:color w:val="000000"/>
+          <w:sz w:val="22"/>
+          <w:szCs w:val="22"/>
+        </w:rPr>
+        <w:t>the average of precision is 0.5</w:t>
+      </w:r>
+    </w:p>
+    <w:p>
+      <w:pPr>
+        <w:pStyle w:val="ListParagraph"/>
+        <w:widowControl w:val="0"/>
+        <w:tabs>
+          <w:tab w:val="left" w:pos="220"/>
+          <w:tab w:val="left" w:pos="720"/>
+        </w:tabs>
+        <w:autoSpaceDE w:val="0"/>
+        <w:autoSpaceDN w:val="0"/>
+        <w:adjustRightInd w:val="0"/>
+        <w:spacing w:after="293" w:line="340" w:lineRule="atLeast"/>
+        <w:ind w:left="940"/>
+        <w:rPr>
+          <w:rFonts w:ascii="Menlo" w:hAnsi="Menlo" w:cs="Menlo"/>
+          <w:color w:val="000000"/>
+          <w:sz w:val="22"/>
+          <w:szCs w:val="22"/>
+        </w:rPr>
+      </w:pPr>
+      <w:r>
+        <w:rPr>
+          <w:rFonts w:ascii="Menlo" w:hAnsi="Menlo" w:cs="Menlo"/>
+          <w:color w:val="000000"/>
+          <w:sz w:val="22"/>
+          <w:szCs w:val="22"/>
+        </w:rPr>
+        <w:t>the average of recall is 0.482120451694</w:t>
+      </w:r>
+    </w:p>
+    <w:p>
+      <w:pPr>
+        <w:pStyle w:val="ListParagraph"/>
+        <w:widowControl w:val="0"/>
+        <w:tabs>
+          <w:tab w:val="left" w:pos="220"/>
+          <w:tab w:val="left" w:pos="720"/>
+          <w:tab w:val="left" w:pos="4243"/>
+        </w:tabs>
+        <w:autoSpaceDE w:val="0"/>
+        <w:autoSpaceDN w:val="0"/>
+        <w:adjustRightInd w:val="0"/>
+        <w:spacing w:after="293" w:line="340" w:lineRule="atLeast"/>
+        <w:ind w:left="940"/>
+        <w:rPr>
+          <w:rFonts w:ascii="Menlo" w:hAnsi="Menlo" w:cs="Menlo"/>
+          <w:color w:val="000000"/>
+          <w:sz w:val="22"/>
+          <w:szCs w:val="22"/>
+        </w:rPr>
+      </w:pPr>
+    </w:p>
+    <w:p>
+      <w:pPr>
+        <w:pStyle w:val="ListParagraph"/>
+        <w:widowControl w:val="0"/>
+        <w:numPr>
+          <w:ilvl w:val="0"/>
+          <w:numId w:val="5"/>
+        </w:numPr>
+        <w:tabs>
+          <w:tab w:val="left" w:pos="220"/>
+          <w:tab w:val="left" w:pos="720"/>
+          <w:tab w:val="left" w:pos="4243"/>
+        </w:tabs>
+        <w:autoSpaceDE w:val="0"/>
+        <w:autoSpaceDN w:val="0"/>
+        <w:adjustRightInd w:val="0"/>
+        <w:spacing w:after="293" w:line="340" w:lineRule="atLeast"/>
+        <w:rPr>
+          <w:rFonts w:ascii="Menlo" w:hAnsi="Menlo" w:cs="Menlo"/>
+          <w:color w:val="000000"/>
+          <w:sz w:val="22"/>
+          <w:szCs w:val="22"/>
+        </w:rPr>
+      </w:pPr>
+      <w:r>
+        <w:rPr>
+          <w:rFonts w:ascii="Menlo" w:hAnsi="Menlo" w:cs="Menlo"/>
+          <w:color w:val="000000"/>
+          <w:sz w:val="22"/>
+          <w:szCs w:val="22"/>
+        </w:rPr>
+        <w:t xml:space="preserve">Max Depth = 5 &amp; </w:t>
+      </w:r>
+      <w:proofErr w:type="spellStart"/>
+      <w:r>
+        <w:rPr>
+          <w:rFonts w:ascii="Menlo" w:hAnsi="Menlo" w:cs="Menlo"/>
+          <w:color w:val="000000"/>
+          <w:sz w:val="22"/>
+          <w:szCs w:val="22"/>
+        </w:rPr>
+        <w:t>max_feature</w:t>
+      </w:r>
+      <w:proofErr w:type="spellEnd"/>
+      <w:r>
+        <w:rPr>
+          <w:rFonts w:ascii="Menlo" w:hAnsi="Menlo" w:cs="Menlo"/>
+          <w:color w:val="000000"/>
+          <w:sz w:val="22"/>
+          <w:szCs w:val="22"/>
+        </w:rPr>
+        <w:t xml:space="preserve"> = </w:t>
+      </w:r>
+      <w:r>
+        <w:rPr>
+          <w:rFonts w:ascii="MS Mincho" w:eastAsia="MS Mincho" w:hAnsi="MS Mincho" w:cs="MS Mincho"/>
+          <w:sz w:val="30"/>
+          <w:szCs w:val="30"/>
+        </w:rPr>
+        <w:t>entropy</w:t>
+      </w:r>
+    </w:p>
+    <w:p>
+      <w:pPr>
+        <w:widowControl w:val="0"/>
+        <w:tabs>
+          <w:tab w:val="left" w:pos="560"/>
+          <w:tab w:val="left" w:pos="1120"/>
+          <w:tab w:val="left" w:pos="1680"/>
+          <w:tab w:val="left" w:pos="2240"/>
+          <w:tab w:val="left" w:pos="2800"/>
+          <w:tab w:val="left" w:pos="3360"/>
+          <w:tab w:val="left" w:pos="3920"/>
+          <w:tab w:val="left" w:pos="4480"/>
+          <w:tab w:val="left" w:pos="5040"/>
+          <w:tab w:val="left" w:pos="5600"/>
+          <w:tab w:val="left" w:pos="6160"/>
+          <w:tab w:val="left" w:pos="6720"/>
+        </w:tabs>
+        <w:autoSpaceDE w:val="0"/>
+        <w:autoSpaceDN w:val="0"/>
+        <w:adjustRightInd w:val="0"/>
+        <w:rPr>
+          <w:rFonts w:ascii="Menlo" w:hAnsi="Menlo" w:cs="Menlo"/>
+          <w:color w:val="000000"/>
+          <w:sz w:val="22"/>
+          <w:szCs w:val="22"/>
+        </w:rPr>
+      </w:pPr>
+      <w:r>
+        <w:rPr>
+          <w:rFonts w:ascii="Menlo" w:hAnsi="Menlo" w:cs="Menlo"/>
+          <w:color w:val="000000"/>
+          <w:sz w:val="22"/>
+          <w:szCs w:val="22"/>
+        </w:rPr>
+        <w:tab/>
+        <w:t xml:space="preserve">   </w:t>
+      </w:r>
+      <w:r>
+        <w:rPr>
+          <w:rFonts w:ascii="Menlo" w:hAnsi="Menlo" w:cs="Menlo"/>
+          <w:color w:val="000000"/>
+          <w:sz w:val="22"/>
+          <w:szCs w:val="22"/>
+        </w:rPr>
+        <w:t>the average of accuracy is 0.955457967378</w:t>
+      </w:r>
+      <w:r>
+        <w:rPr>
+          <w:rFonts w:ascii="Menlo" w:hAnsi="Menlo" w:cs="Menlo"/>
+          <w:color w:val="000000"/>
+          <w:sz w:val="22"/>
+          <w:szCs w:val="22"/>
+        </w:rPr>
+        <w:t xml:space="preserve"> </w:t>
+      </w:r>
+    </w:p>
+    <w:p>
+      <w:pPr>
+        <w:widowControl w:val="0"/>
+        <w:tabs>
+          <w:tab w:val="left" w:pos="560"/>
+          <w:tab w:val="left" w:pos="1120"/>
+          <w:tab w:val="left" w:pos="1680"/>
+          <w:tab w:val="left" w:pos="2240"/>
+          <w:tab w:val="left" w:pos="2800"/>
+          <w:tab w:val="left" w:pos="3360"/>
+          <w:tab w:val="left" w:pos="3920"/>
+          <w:tab w:val="left" w:pos="4480"/>
+          <w:tab w:val="left" w:pos="5040"/>
+          <w:tab w:val="left" w:pos="5600"/>
+          <w:tab w:val="left" w:pos="6160"/>
+          <w:tab w:val="left" w:pos="6720"/>
+        </w:tabs>
+        <w:autoSpaceDE w:val="0"/>
+        <w:autoSpaceDN w:val="0"/>
+        <w:adjustRightInd w:val="0"/>
+        <w:rPr>
+          <w:rFonts w:ascii="Menlo" w:hAnsi="Menlo" w:cs="Menlo"/>
+          <w:color w:val="000000"/>
+          <w:sz w:val="22"/>
+          <w:szCs w:val="22"/>
+        </w:rPr>
+      </w:pPr>
+      <w:r>
+        <w:rPr>
+          <w:rFonts w:ascii="Menlo" w:hAnsi="Menlo" w:cs="Menlo"/>
+          <w:color w:val="000000"/>
+          <w:sz w:val="22"/>
+          <w:szCs w:val="22"/>
+        </w:rPr>
+        <w:tab/>
+        <w:t xml:space="preserve">   </w:t>
+      </w:r>
+      <w:r>
+        <w:rPr>
+          <w:rFonts w:ascii="Menlo" w:hAnsi="Menlo" w:cs="Menlo"/>
+          <w:color w:val="000000"/>
+          <w:sz w:val="22"/>
+          <w:szCs w:val="22"/>
+        </w:rPr>
+        <w:t>the average of precision is 0.5</w:t>
+      </w:r>
+    </w:p>
+    <w:p>
+      <w:pPr>
+        <w:widowControl w:val="0"/>
+        <w:tabs>
+          <w:tab w:val="left" w:pos="560"/>
+          <w:tab w:val="left" w:pos="1120"/>
+          <w:tab w:val="left" w:pos="1680"/>
+          <w:tab w:val="left" w:pos="2240"/>
+          <w:tab w:val="left" w:pos="2800"/>
+          <w:tab w:val="left" w:pos="3360"/>
+          <w:tab w:val="left" w:pos="3920"/>
+          <w:tab w:val="left" w:pos="4480"/>
+          <w:tab w:val="left" w:pos="5040"/>
+          <w:tab w:val="left" w:pos="5600"/>
+          <w:tab w:val="left" w:pos="6160"/>
+          <w:tab w:val="left" w:pos="6720"/>
+        </w:tabs>
+        <w:autoSpaceDE w:val="0"/>
+        <w:autoSpaceDN w:val="0"/>
+        <w:adjustRightInd w:val="0"/>
+        <w:rPr>
+          <w:rFonts w:ascii="Menlo" w:hAnsi="Menlo" w:cs="Menlo"/>
+          <w:color w:val="000000"/>
+          <w:sz w:val="22"/>
+          <w:szCs w:val="22"/>
+        </w:rPr>
+      </w:pPr>
+      <w:r>
+        <w:rPr>
+          <w:rFonts w:ascii="Menlo" w:hAnsi="Menlo" w:cs="Menlo"/>
+          <w:color w:val="000000"/>
+          <w:sz w:val="22"/>
+          <w:szCs w:val="22"/>
+        </w:rPr>
+        <w:tab/>
+        <w:t xml:space="preserve">   </w:t>
+      </w:r>
+      <w:r>
+        <w:rPr>
+          <w:rFonts w:ascii="Menlo" w:hAnsi="Menlo" w:cs="Menlo"/>
+          <w:color w:val="000000"/>
+          <w:sz w:val="22"/>
+          <w:szCs w:val="22"/>
+        </w:rPr>
+        <w:t>the average of recall is 0.477728983689</w:t>
+      </w:r>
+    </w:p>
+    <w:p>
+      <w:pPr>
+        <w:widowControl w:val="0"/>
+        <w:tabs>
+          <w:tab w:val="left" w:pos="560"/>
+          <w:tab w:val="left" w:pos="1120"/>
+          <w:tab w:val="left" w:pos="1680"/>
+          <w:tab w:val="left" w:pos="2240"/>
+          <w:tab w:val="left" w:pos="2800"/>
+          <w:tab w:val="left" w:pos="3360"/>
+          <w:tab w:val="left" w:pos="3920"/>
+          <w:tab w:val="left" w:pos="4480"/>
+          <w:tab w:val="left" w:pos="5040"/>
+          <w:tab w:val="left" w:pos="5600"/>
+          <w:tab w:val="left" w:pos="6160"/>
+          <w:tab w:val="left" w:pos="6720"/>
+        </w:tabs>
+        <w:autoSpaceDE w:val="0"/>
+        <w:autoSpaceDN w:val="0"/>
+        <w:adjustRightInd w:val="0"/>
+        <w:rPr>
+          <w:rFonts w:ascii="Menlo" w:hAnsi="Menlo" w:cs="Menlo"/>
+          <w:color w:val="000000"/>
+          <w:sz w:val="22"/>
+          <w:szCs w:val="22"/>
+        </w:rPr>
+      </w:pPr>
+    </w:p>
+    <w:p>
+      <w:pPr>
+        <w:pStyle w:val="ListParagraph"/>
+        <w:widowControl w:val="0"/>
+        <w:numPr>
+          <w:ilvl w:val="0"/>
+          <w:numId w:val="5"/>
+        </w:numPr>
+        <w:tabs>
+          <w:tab w:val="left" w:pos="560"/>
+          <w:tab w:val="left" w:pos="1120"/>
+          <w:tab w:val="left" w:pos="1680"/>
+          <w:tab w:val="left" w:pos="2240"/>
+          <w:tab w:val="left" w:pos="2800"/>
+          <w:tab w:val="left" w:pos="3360"/>
+          <w:tab w:val="left" w:pos="3920"/>
+          <w:tab w:val="left" w:pos="4480"/>
+          <w:tab w:val="left" w:pos="5040"/>
+          <w:tab w:val="left" w:pos="5600"/>
+          <w:tab w:val="left" w:pos="6160"/>
+          <w:tab w:val="left" w:pos="6720"/>
+        </w:tabs>
+        <w:autoSpaceDE w:val="0"/>
+        <w:autoSpaceDN w:val="0"/>
+        <w:adjustRightInd w:val="0"/>
+        <w:rPr>
+          <w:rFonts w:ascii="Menlo" w:hAnsi="Menlo" w:cs="Menlo"/>
+          <w:color w:val="000000"/>
+          <w:sz w:val="22"/>
+          <w:szCs w:val="22"/>
+        </w:rPr>
+      </w:pPr>
+      <w:r>
+        <w:rPr>
+          <w:rFonts w:ascii="Menlo" w:hAnsi="Menlo" w:cs="Menlo"/>
+          <w:color w:val="000000"/>
+          <w:sz w:val="22"/>
+          <w:szCs w:val="22"/>
+        </w:rPr>
+        <w:t xml:space="preserve"> </w:t>
+      </w:r>
+      <w:r>
+        <w:rPr>
+          <w:rFonts w:ascii="Menlo" w:hAnsi="Menlo" w:cs="Menlo"/>
+          <w:color w:val="000000"/>
+          <w:sz w:val="22"/>
+          <w:szCs w:val="22"/>
+        </w:rPr>
+        <w:tab/>
+        <w:t xml:space="preserve">Max depth =3 &amp; </w:t>
+      </w:r>
+      <w:proofErr w:type="spellStart"/>
+      <w:r>
+        <w:rPr>
+          <w:rFonts w:ascii="Menlo" w:hAnsi="Menlo" w:cs="Menlo"/>
+          <w:color w:val="000000"/>
+          <w:sz w:val="22"/>
+          <w:szCs w:val="22"/>
+        </w:rPr>
+        <w:t>max_feature</w:t>
+      </w:r>
+      <w:proofErr w:type="spellEnd"/>
+      <w:r>
+        <w:rPr>
+          <w:rFonts w:ascii="Menlo" w:hAnsi="Menlo" w:cs="Menlo"/>
+          <w:color w:val="000000"/>
+          <w:sz w:val="22"/>
+          <w:szCs w:val="22"/>
+        </w:rPr>
+        <w:t xml:space="preserve"> = </w:t>
+      </w:r>
+      <w:r>
+        <w:rPr>
+          <w:rFonts w:ascii="Menlo" w:hAnsi="Menlo" w:cs="Menlo"/>
+          <w:color w:val="000000"/>
+          <w:sz w:val="22"/>
+          <w:szCs w:val="22"/>
+        </w:rPr>
+        <w:t xml:space="preserve">magnitude </w:t>
+      </w:r>
+    </w:p>
+    <w:p>
+      <w:pPr>
+        <w:pStyle w:val="ListParagraph"/>
+        <w:widowControl w:val="0"/>
+        <w:tabs>
+          <w:tab w:val="left" w:pos="560"/>
+          <w:tab w:val="left" w:pos="1120"/>
+          <w:tab w:val="left" w:pos="1680"/>
+          <w:tab w:val="left" w:pos="2240"/>
+          <w:tab w:val="left" w:pos="2800"/>
+          <w:tab w:val="left" w:pos="3360"/>
+          <w:tab w:val="left" w:pos="3920"/>
+          <w:tab w:val="left" w:pos="4480"/>
+          <w:tab w:val="left" w:pos="5040"/>
+          <w:tab w:val="left" w:pos="5600"/>
+          <w:tab w:val="left" w:pos="6160"/>
+          <w:tab w:val="left" w:pos="6720"/>
+        </w:tabs>
+        <w:autoSpaceDE w:val="0"/>
+        <w:autoSpaceDN w:val="0"/>
+        <w:adjustRightInd w:val="0"/>
+        <w:rPr>
+          <w:rFonts w:ascii="Menlo" w:hAnsi="Menlo" w:cs="Menlo"/>
+          <w:color w:val="000000"/>
+          <w:sz w:val="22"/>
+          <w:szCs w:val="22"/>
+        </w:rPr>
+      </w:pPr>
+    </w:p>
+    <w:p>
+      <w:pPr>
+        <w:pStyle w:val="ListParagraph"/>
+        <w:widowControl w:val="0"/>
+        <w:tabs>
+          <w:tab w:val="left" w:pos="220"/>
+          <w:tab w:val="left" w:pos="720"/>
+        </w:tabs>
+        <w:autoSpaceDE w:val="0"/>
+        <w:autoSpaceDN w:val="0"/>
+        <w:adjustRightInd w:val="0"/>
+        <w:spacing w:after="293" w:line="340" w:lineRule="atLeast"/>
+        <w:ind w:left="940"/>
+        <w:rPr>
+          <w:rFonts w:ascii="Menlo" w:hAnsi="Menlo" w:cs="Menlo"/>
+          <w:color w:val="000000"/>
+          <w:sz w:val="22"/>
+          <w:szCs w:val="22"/>
+        </w:rPr>
+      </w:pPr>
+    </w:p>
+    <w:p>
+      <w:pPr>
+        <w:pStyle w:val="ListParagraph"/>
+        <w:widowControl w:val="0"/>
+        <w:tabs>
+          <w:tab w:val="left" w:pos="220"/>
+          <w:tab w:val="left" w:pos="720"/>
+        </w:tabs>
+        <w:autoSpaceDE w:val="0"/>
+        <w:autoSpaceDN w:val="0"/>
+        <w:adjustRightInd w:val="0"/>
+        <w:spacing w:after="293" w:line="340" w:lineRule="atLeast"/>
+        <w:ind w:left="940"/>
+        <w:rPr>
+          <w:rFonts w:ascii="Menlo" w:hAnsi="Menlo" w:cs="Menlo"/>
+          <w:color w:val="000000"/>
+          <w:sz w:val="22"/>
+          <w:szCs w:val="22"/>
+        </w:rPr>
+      </w:pPr>
+    </w:p>
+    <w:p>
+      <w:pPr>
+        <w:pStyle w:val="ListParagraph"/>
+        <w:widowControl w:val="0"/>
+        <w:tabs>
+          <w:tab w:val="left" w:pos="220"/>
+          <w:tab w:val="left" w:pos="720"/>
+        </w:tabs>
+        <w:autoSpaceDE w:val="0"/>
+        <w:autoSpaceDN w:val="0"/>
+        <w:adjustRightInd w:val="0"/>
+        <w:spacing w:after="293" w:line="340" w:lineRule="atLeast"/>
+        <w:ind w:left="940"/>
+        <w:rPr>
+          <w:rFonts w:ascii="Menlo" w:hAnsi="Menlo" w:cs="Menlo"/>
+          <w:color w:val="000000"/>
+          <w:sz w:val="22"/>
+          <w:szCs w:val="22"/>
+        </w:rPr>
+      </w:pPr>
+    </w:p>
+    <w:p>
+      <w:pPr>
+        <w:pStyle w:val="ListParagraph"/>
+        <w:widowControl w:val="0"/>
+        <w:numPr>
+          <w:ilvl w:val="1"/>
+          <w:numId w:val="2"/>
+        </w:numPr>
+        <w:tabs>
+          <w:tab w:val="left" w:pos="220"/>
+          <w:tab w:val="left" w:pos="720"/>
+        </w:tabs>
+        <w:autoSpaceDE w:val="0"/>
+        <w:autoSpaceDN w:val="0"/>
+        <w:adjustRightInd w:val="0"/>
+        <w:spacing w:after="293" w:line="340" w:lineRule="atLeast"/>
+        <w:rPr>
+          <w:rFonts w:ascii="Arial" w:hAnsi="Arial" w:cs="Arial"/>
+          <w:sz w:val="30"/>
+          <w:szCs w:val="30"/>
+        </w:rPr>
+      </w:pPr>
+    </w:p>
+    <w:p>
+      <w:pPr>
+        <w:widowControl w:val="0"/>
+        <w:tabs>
+          <w:tab w:val="left" w:pos="220"/>
+          <w:tab w:val="left" w:pos="720"/>
+        </w:tabs>
+        <w:autoSpaceDE w:val="0"/>
+        <w:autoSpaceDN w:val="0"/>
+        <w:adjustRightInd w:val="0"/>
+        <w:spacing w:after="293" w:line="340" w:lineRule="atLeast"/>
+        <w:ind w:left="940"/>
+        <w:rPr>
+          <w:rFonts w:ascii="Arial" w:hAnsi="Arial" w:cs="Arial"/>
+          <w:sz w:val="30"/>
+          <w:szCs w:val="30"/>
+        </w:rPr>
+      </w:pPr>
+    </w:p>
+    <w:p>
+      <w:pPr>
+        <w:widowControl w:val="0"/>
+        <w:numPr>
+          <w:ilvl w:val="0"/>
+          <w:numId w:val="2"/>
+        </w:numPr>
+        <w:tabs>
+          <w:tab w:val="left" w:pos="220"/>
+          <w:tab w:val="left" w:pos="720"/>
+        </w:tabs>
+        <w:autoSpaceDE w:val="0"/>
+        <w:autoSpaceDN w:val="0"/>
+        <w:adjustRightInd w:val="0"/>
+        <w:spacing w:after="293" w:line="340" w:lineRule="atLeast"/>
+        <w:ind w:hanging="720"/>
+        <w:rPr>
+          <w:rFonts w:ascii="Arial" w:hAnsi="Arial" w:cs="Arial"/>
+          <w:sz w:val="30"/>
+          <w:szCs w:val="30"/>
+        </w:rPr>
+      </w:pPr>
+      <w:r>
+        <w:rPr>
+          <w:rFonts w:ascii="Arial" w:hAnsi="Arial" w:cs="Arial"/>
+          <w:sz w:val="30"/>
+          <w:szCs w:val="30"/>
+        </w:rPr>
+        <w:t xml:space="preserve">Include the </w:t>
+      </w:r>
+      <w:proofErr w:type="spellStart"/>
+      <w:r>
+        <w:rPr>
+          <w:rFonts w:ascii="Arial" w:hAnsi="Arial" w:cs="Arial"/>
+          <w:sz w:val="30"/>
+          <w:szCs w:val="30"/>
+        </w:rPr>
+        <w:t>Graphviz</w:t>
+      </w:r>
+      <w:proofErr w:type="spellEnd"/>
+      <w:r>
+        <w:rPr>
+          <w:rFonts w:ascii="Arial" w:hAnsi="Arial" w:cs="Arial"/>
+          <w:sz w:val="30"/>
+          <w:szCs w:val="30"/>
+        </w:rPr>
+        <w:t xml:space="preserve"> image displaying at least two of these trees. Speak briefly to the visualization, comparing the trees. </w:t>
+      </w:r>
+      <w:r>
+        <w:rPr>
+          <w:rFonts w:ascii="MS Mincho" w:eastAsia="MS Mincho" w:hAnsi="MS Mincho" w:cs="MS Mincho"/>
+          <w:sz w:val="30"/>
+          <w:szCs w:val="30"/>
+        </w:rPr>
+        <w:t> +</w:t>
+      </w:r>
+    </w:p>
+    <w:p>
+      <w:pPr>
+        <w:widowControl w:val="0"/>
+        <w:numPr>
+          <w:ilvl w:val="0"/>
+          <w:numId w:val="2"/>
+        </w:numPr>
+        <w:tabs>
+          <w:tab w:val="left" w:pos="220"/>
+          <w:tab w:val="left" w:pos="720"/>
+        </w:tabs>
+        <w:autoSpaceDE w:val="0"/>
+        <w:autoSpaceDN w:val="0"/>
+        <w:adjustRightInd w:val="0"/>
+        <w:spacing w:after="293" w:line="340" w:lineRule="atLeast"/>
+        <w:ind w:hanging="720"/>
+        <w:rPr>
+          <w:rFonts w:ascii="Arial" w:hAnsi="Arial" w:cs="Arial"/>
+          <w:sz w:val="30"/>
+          <w:szCs w:val="30"/>
+        </w:rPr>
+      </w:pPr>
+      <w:r>
+        <w:rPr>
+          <w:rFonts w:ascii="Arial" w:hAnsi="Arial" w:cs="Arial"/>
+          <w:sz w:val="30"/>
+          <w:szCs w:val="30"/>
+        </w:rPr>
+        <w:t xml:space="preserve">Describe what effect each parameter has on your results. Why do you think that is? </w:t>
+      </w:r>
+      <w:r>
+        <w:rPr>
+          <w:rFonts w:ascii="MS Mincho" w:eastAsia="MS Mincho" w:hAnsi="MS Mincho" w:cs="MS Mincho"/>
+          <w:sz w:val="30"/>
+          <w:szCs w:val="30"/>
+        </w:rPr>
+        <w:t> +</w:t>
+      </w:r>
+    </w:p>
+    <w:p>
+      <w:pPr>
+        <w:widowControl w:val="0"/>
+        <w:numPr>
+          <w:ilvl w:val="0"/>
+          <w:numId w:val="2"/>
+        </w:numPr>
+        <w:tabs>
+          <w:tab w:val="left" w:pos="220"/>
+          <w:tab w:val="left" w:pos="720"/>
+        </w:tabs>
+        <w:autoSpaceDE w:val="0"/>
+        <w:autoSpaceDN w:val="0"/>
+        <w:adjustRightInd w:val="0"/>
+        <w:spacing w:after="293" w:line="340" w:lineRule="atLeast"/>
+        <w:ind w:hanging="720"/>
+        <w:rPr>
+          <w:rFonts w:ascii="Arial" w:hAnsi="Arial" w:cs="Arial"/>
+          <w:sz w:val="30"/>
+          <w:szCs w:val="30"/>
+        </w:rPr>
+      </w:pPr>
+      <w:r>
+        <w:rPr>
+          <w:rFonts w:ascii="Arial" w:hAnsi="Arial" w:cs="Arial"/>
+          <w:sz w:val="30"/>
+          <w:szCs w:val="30"/>
+        </w:rPr>
+        <w:t xml:space="preserve">Is the decision tree classifier a linear or nonlinear classifier? Explain. </w:t>
+      </w:r>
+      <w:r>
+        <w:rPr>
+          <w:rFonts w:ascii="MS Mincho" w:eastAsia="MS Mincho" w:hAnsi="MS Mincho" w:cs="MS Mincho"/>
+          <w:sz w:val="30"/>
+          <w:szCs w:val="30"/>
+        </w:rPr>
+        <w:t> +</w:t>
+      </w:r>
+    </w:p>
+    <w:p>
+      <w:pPr>
+        <w:widowControl w:val="0"/>
+        <w:numPr>
+          <w:ilvl w:val="0"/>
+          <w:numId w:val="2"/>
+        </w:numPr>
+        <w:tabs>
+          <w:tab w:val="left" w:pos="220"/>
+          <w:tab w:val="left" w:pos="720"/>
+        </w:tabs>
+        <w:autoSpaceDE w:val="0"/>
+        <w:autoSpaceDN w:val="0"/>
+        <w:adjustRightInd w:val="0"/>
+        <w:spacing w:after="293" w:line="340" w:lineRule="atLeast"/>
+        <w:ind w:hanging="720"/>
+        <w:rPr>
+          <w:rFonts w:ascii="Arial" w:hAnsi="Arial" w:cs="Arial"/>
+          <w:sz w:val="30"/>
+          <w:szCs w:val="30"/>
+        </w:rPr>
+      </w:pPr>
+      <w:r>
+        <w:rPr>
+          <w:rFonts w:ascii="Arial" w:hAnsi="Arial" w:cs="Arial"/>
+          <w:sz w:val="30"/>
+          <w:szCs w:val="30"/>
+        </w:rPr>
+        <w:t xml:space="preserve">Train at least one other model and report the cross-validated accuracy, precision and recall metrics on the test data. Does it do better than the decision tree classifier? </w:t>
+      </w:r>
+      <w:r>
+        <w:rPr>
+          <w:rFonts w:ascii="MS Mincho" w:eastAsia="MS Mincho" w:hAnsi="MS Mincho" w:cs="MS Mincho"/>
+          <w:sz w:val="30"/>
+          <w:szCs w:val="30"/>
+        </w:rPr>
+        <w:t> +</w:t>
+      </w:r>
+    </w:p>
+    <w:p>
+      <w:pPr>
+        <w:widowControl w:val="0"/>
+        <w:tabs>
+          <w:tab w:val="left" w:pos="220"/>
+          <w:tab w:val="left" w:pos="720"/>
+        </w:tabs>
+        <w:autoSpaceDE w:val="0"/>
+        <w:autoSpaceDN w:val="0"/>
+        <w:adjustRightInd w:val="0"/>
+        <w:spacing w:after="293" w:line="340" w:lineRule="atLeast"/>
+        <w:rPr>
+          <w:rFonts w:ascii="Arial" w:hAnsi="Arial" w:cs="Arial"/>
+          <w:sz w:val="30"/>
+          <w:szCs w:val="30"/>
+        </w:rPr>
+      </w:pPr>
+      <w:r>
+        <w:rPr>
+          <w:rFonts w:ascii="MS Mincho" w:eastAsia="MS Mincho" w:hAnsi="MS Mincho" w:cs="MS Mincho"/>
+          <w:sz w:val="30"/>
+          <w:szCs w:val="30"/>
+        </w:rPr>
+        <w:tab/>
+        <w:t xml:space="preserve">I used SVM to </w:t>
+      </w:r>
+      <w:r>
+        <w:rPr>
+          <w:rFonts w:ascii="MS Mincho" w:eastAsia="MS Mincho" w:hAnsi="MS Mincho" w:cs="MS Mincho"/>
+          <w:sz w:val="30"/>
+          <w:szCs w:val="30"/>
+        </w:rPr>
+        <w:t>calculate the accuracy</w:t>
+      </w:r>
+      <w:bookmarkStart w:id="0" w:name="_GoBack"/>
+      <w:bookmarkEnd w:id="0"/>
+      <w:r>
+        <w:rPr>
+          <w:rFonts w:ascii="MS Mincho" w:eastAsia="MS Mincho" w:hAnsi="MS Mincho" w:cs="MS Mincho"/>
+          <w:sz w:val="30"/>
+          <w:szCs w:val="30"/>
+        </w:rPr>
+        <w:t xml:space="preserve">, precision and recall. Accuracy and recall both increased. It is better than the decision tree </w:t>
+      </w:r>
+    </w:p>
+    <w:p>
+      <w:pPr>
+        <w:widowControl w:val="0"/>
+        <w:tabs>
+          <w:tab w:val="left" w:pos="220"/>
+          <w:tab w:val="left" w:pos="720"/>
+        </w:tabs>
+        <w:autoSpaceDE w:val="0"/>
+        <w:autoSpaceDN w:val="0"/>
+        <w:adjustRightInd w:val="0"/>
+        <w:spacing w:after="293" w:line="340" w:lineRule="atLeast"/>
+        <w:rPr>
+          <w:rFonts w:ascii="Arial" w:hAnsi="Arial" w:cs="Arial"/>
+          <w:sz w:val="30"/>
+          <w:szCs w:val="30"/>
+        </w:rPr>
+      </w:pPr>
+    </w:p>
+    <w:p/>
     <w:sectPr>
       <w:pgSz w:w="12240" w:h="15840"/>
       <w:pgMar w:top="1440" w:right="1440" w:bottom="1440" w:left="1440" w:header="720" w:footer="720" w:gutter="0"/>
@@ -628,6 +1714,286 @@
 <file path=word/numbering.xml><?xml version="1.0" encoding="utf-8"?>
 <w:numbering xmlns:wpc="http://schemas.microsoft.com/office/word/2010/wordprocessingCanvas" xmlns:mo="http://schemas.microsoft.com/office/mac/office/2008/main" xmlns:mc="http://schemas.openxmlformats.org/markup-compatibility/2006" xmlns:mv="urn:schemas-microsoft-com:mac:vml" xmlns:o="urn:schemas-microsoft-com:office:office" xmlns:r="http://schemas.openxmlformats.org/officeDocument/2006/relationships" xmlns:m="http://schemas.openxmlformats.org/officeDocument/2006/math" xmlns:v="urn:schemas-microsoft-com:vml" xmlns:wp14="http://schemas.microsoft.com/office/word/2010/wordprocessingDrawing" xmlns:wp="http://schemas.openxmlformats.org/drawingml/2006/wordprocessingDrawing" xmlns:w10="urn:schemas-microsoft-com:office:word" xmlns:w="http://schemas.openxmlformats.org/wordprocessingml/2006/main" xmlns:w14="http://schemas.microsoft.com/office/word/2010/wordml" xmlns:w15="http://schemas.microsoft.com/office/word/2012/wordml" xmlns:wpg="http://schemas.microsoft.com/office/word/2010/wordprocessingGroup" xmlns:wpi="http://schemas.microsoft.com/office/word/2010/wordprocessingInk" xmlns:wne="http://schemas.microsoft.com/office/word/2006/wordml" xmlns:wps="http://schemas.microsoft.com/office/word/2010/wordprocessingShape" mc:Ignorable="w14 w15 wp14">
   <w:abstractNum w:abstractNumId="0">
+    <w:nsid w:val="00000001"/>
+    <w:multiLevelType w:val="hybridMultilevel"/>
+    <w:tmpl w:val="00000001"/>
+    <w:lvl w:ilvl="0" w:tplc="00000001">
+      <w:start w:val="1"/>
+      <w:numFmt w:val="decimal"/>
+      <w:lvlText w:val="%1."/>
+      <w:lvlJc w:val="left"/>
+      <w:pPr>
+        <w:ind w:left="940" w:hanging="360"/>
+      </w:pPr>
+    </w:lvl>
+    <w:lvl w:ilvl="1" w:tplc="FFFFFFFF">
+      <w:numFmt w:val="decimal"/>
+      <w:lvlText w:val=""/>
+      <w:lvlJc w:val="left"/>
+    </w:lvl>
+    <w:lvl w:ilvl="2" w:tplc="FFFFFFFF">
+      <w:numFmt w:val="decimal"/>
+      <w:lvlText w:val=""/>
+      <w:lvlJc w:val="left"/>
+    </w:lvl>
+    <w:lvl w:ilvl="3" w:tplc="FFFFFFFF">
+      <w:numFmt w:val="decimal"/>
+      <w:lvlText w:val=""/>
+      <w:lvlJc w:val="left"/>
+    </w:lvl>
+    <w:lvl w:ilvl="4" w:tplc="FFFFFFFF">
+      <w:numFmt w:val="decimal"/>
+      <w:lvlText w:val=""/>
+      <w:lvlJc w:val="left"/>
+    </w:lvl>
+    <w:lvl w:ilvl="5" w:tplc="FFFFFFFF">
+      <w:numFmt w:val="decimal"/>
+      <w:lvlText w:val=""/>
+      <w:lvlJc w:val="left"/>
+    </w:lvl>
+    <w:lvl w:ilvl="6" w:tplc="FFFFFFFF">
+      <w:numFmt w:val="decimal"/>
+      <w:lvlText w:val=""/>
+      <w:lvlJc w:val="left"/>
+    </w:lvl>
+    <w:lvl w:ilvl="7" w:tplc="FFFFFFFF">
+      <w:numFmt w:val="decimal"/>
+      <w:lvlText w:val=""/>
+      <w:lvlJc w:val="left"/>
+    </w:lvl>
+    <w:lvl w:ilvl="8" w:tplc="FFFFFFFF">
+      <w:numFmt w:val="decimal"/>
+      <w:lvlText w:val=""/>
+      <w:lvlJc w:val="left"/>
+    </w:lvl>
+  </w:abstractNum>
+  <w:abstractNum w:abstractNumId="1">
+    <w:nsid w:val="23A80FCE"/>
+    <w:multiLevelType w:val="hybridMultilevel"/>
+    <w:tmpl w:val="F9A4B46E"/>
+    <w:lvl w:ilvl="0" w:tplc="04090001">
+      <w:start w:val="1"/>
+      <w:numFmt w:val="bullet"/>
+      <w:lvlText w:val=""/>
+      <w:lvlJc w:val="left"/>
+      <w:pPr>
+        <w:ind w:left="1808" w:hanging="360"/>
+      </w:pPr>
+      <w:rPr>
+        <w:rFonts w:ascii="Symbol" w:hAnsi="Symbol" w:hint="default"/>
+      </w:rPr>
+    </w:lvl>
+    <w:lvl w:ilvl="1" w:tplc="04090003" w:tentative="1">
+      <w:start w:val="1"/>
+      <w:numFmt w:val="bullet"/>
+      <w:lvlText w:val="o"/>
+      <w:lvlJc w:val="left"/>
+      <w:pPr>
+        <w:ind w:left="2528" w:hanging="360"/>
+      </w:pPr>
+      <w:rPr>
+        <w:rFonts w:ascii="Courier New" w:hAnsi="Courier New" w:cs="Courier New" w:hint="default"/>
+      </w:rPr>
+    </w:lvl>
+    <w:lvl w:ilvl="2" w:tplc="04090005" w:tentative="1">
+      <w:start w:val="1"/>
+      <w:numFmt w:val="bullet"/>
+      <w:lvlText w:val=""/>
+      <w:lvlJc w:val="left"/>
+      <w:pPr>
+        <w:ind w:left="3248" w:hanging="360"/>
+      </w:pPr>
+      <w:rPr>
+        <w:rFonts w:ascii="Wingdings" w:hAnsi="Wingdings" w:hint="default"/>
+      </w:rPr>
+    </w:lvl>
+    <w:lvl w:ilvl="3" w:tplc="04090001" w:tentative="1">
+      <w:start w:val="1"/>
+      <w:numFmt w:val="bullet"/>
+      <w:lvlText w:val=""/>
+      <w:lvlJc w:val="left"/>
+      <w:pPr>
+        <w:ind w:left="3968" w:hanging="360"/>
+      </w:pPr>
+      <w:rPr>
+        <w:rFonts w:ascii="Symbol" w:hAnsi="Symbol" w:hint="default"/>
+      </w:rPr>
+    </w:lvl>
+    <w:lvl w:ilvl="4" w:tplc="04090003" w:tentative="1">
+      <w:start w:val="1"/>
+      <w:numFmt w:val="bullet"/>
+      <w:lvlText w:val="o"/>
+      <w:lvlJc w:val="left"/>
+      <w:pPr>
+        <w:ind w:left="4688" w:hanging="360"/>
+      </w:pPr>
+      <w:rPr>
+        <w:rFonts w:ascii="Courier New" w:hAnsi="Courier New" w:cs="Courier New" w:hint="default"/>
+      </w:rPr>
+    </w:lvl>
+    <w:lvl w:ilvl="5" w:tplc="04090005" w:tentative="1">
+      <w:start w:val="1"/>
+      <w:numFmt w:val="bullet"/>
+      <w:lvlText w:val=""/>
+      <w:lvlJc w:val="left"/>
+      <w:pPr>
+        <w:ind w:left="5408" w:hanging="360"/>
+      </w:pPr>
+      <w:rPr>
+        <w:rFonts w:ascii="Wingdings" w:hAnsi="Wingdings" w:hint="default"/>
+      </w:rPr>
+    </w:lvl>
+    <w:lvl w:ilvl="6" w:tplc="04090001" w:tentative="1">
+      <w:start w:val="1"/>
+      <w:numFmt w:val="bullet"/>
+      <w:lvlText w:val=""/>
+      <w:lvlJc w:val="left"/>
+      <w:pPr>
+        <w:ind w:left="6128" w:hanging="360"/>
+      </w:pPr>
+      <w:rPr>
+        <w:rFonts w:ascii="Symbol" w:hAnsi="Symbol" w:hint="default"/>
+      </w:rPr>
+    </w:lvl>
+    <w:lvl w:ilvl="7" w:tplc="04090003" w:tentative="1">
+      <w:start w:val="1"/>
+      <w:numFmt w:val="bullet"/>
+      <w:lvlText w:val="o"/>
+      <w:lvlJc w:val="left"/>
+      <w:pPr>
+        <w:ind w:left="6848" w:hanging="360"/>
+      </w:pPr>
+      <w:rPr>
+        <w:rFonts w:ascii="Courier New" w:hAnsi="Courier New" w:cs="Courier New" w:hint="default"/>
+      </w:rPr>
+    </w:lvl>
+    <w:lvl w:ilvl="8" w:tplc="04090005" w:tentative="1">
+      <w:start w:val="1"/>
+      <w:numFmt w:val="bullet"/>
+      <w:lvlText w:val=""/>
+      <w:lvlJc w:val="left"/>
+      <w:pPr>
+        <w:ind w:left="7568" w:hanging="360"/>
+      </w:pPr>
+      <w:rPr>
+        <w:rFonts w:ascii="Wingdings" w:hAnsi="Wingdings" w:hint="default"/>
+      </w:rPr>
+    </w:lvl>
+  </w:abstractNum>
+  <w:abstractNum w:abstractNumId="2">
+    <w:nsid w:val="2C4E7463"/>
+    <w:multiLevelType w:val="hybridMultilevel"/>
+    <w:tmpl w:val="FA52DEF2"/>
+    <w:lvl w:ilvl="0" w:tplc="04090001">
+      <w:start w:val="1"/>
+      <w:numFmt w:val="bullet"/>
+      <w:lvlText w:val=""/>
+      <w:lvlJc w:val="left"/>
+      <w:pPr>
+        <w:ind w:left="720" w:hanging="360"/>
+      </w:pPr>
+      <w:rPr>
+        <w:rFonts w:ascii="Symbol" w:hAnsi="Symbol" w:hint="default"/>
+      </w:rPr>
+    </w:lvl>
+    <w:lvl w:ilvl="1" w:tplc="04090003" w:tentative="1">
+      <w:start w:val="1"/>
+      <w:numFmt w:val="bullet"/>
+      <w:lvlText w:val="o"/>
+      <w:lvlJc w:val="left"/>
+      <w:pPr>
+        <w:ind w:left="1440" w:hanging="360"/>
+      </w:pPr>
+      <w:rPr>
+        <w:rFonts w:ascii="Courier New" w:hAnsi="Courier New" w:cs="Courier New" w:hint="default"/>
+      </w:rPr>
+    </w:lvl>
+    <w:lvl w:ilvl="2" w:tplc="04090005" w:tentative="1">
+      <w:start w:val="1"/>
+      <w:numFmt w:val="bullet"/>
+      <w:lvlText w:val=""/>
+      <w:lvlJc w:val="left"/>
+      <w:pPr>
+        <w:ind w:left="2160" w:hanging="360"/>
+      </w:pPr>
+      <w:rPr>
+        <w:rFonts w:ascii="Wingdings" w:hAnsi="Wingdings" w:hint="default"/>
+      </w:rPr>
+    </w:lvl>
+    <w:lvl w:ilvl="3" w:tplc="04090001" w:tentative="1">
+      <w:start w:val="1"/>
+      <w:numFmt w:val="bullet"/>
+      <w:lvlText w:val=""/>
+      <w:lvlJc w:val="left"/>
+      <w:pPr>
+        <w:ind w:left="2880" w:hanging="360"/>
+      </w:pPr>
+      <w:rPr>
+        <w:rFonts w:ascii="Symbol" w:hAnsi="Symbol" w:hint="default"/>
+      </w:rPr>
+    </w:lvl>
+    <w:lvl w:ilvl="4" w:tplc="04090003" w:tentative="1">
+      <w:start w:val="1"/>
+      <w:numFmt w:val="bullet"/>
+      <w:lvlText w:val="o"/>
+      <w:lvlJc w:val="left"/>
+      <w:pPr>
+        <w:ind w:left="3600" w:hanging="360"/>
+      </w:pPr>
+      <w:rPr>
+        <w:rFonts w:ascii="Courier New" w:hAnsi="Courier New" w:cs="Courier New" w:hint="default"/>
+      </w:rPr>
+    </w:lvl>
+    <w:lvl w:ilvl="5" w:tplc="04090005" w:tentative="1">
+      <w:start w:val="1"/>
+      <w:numFmt w:val="bullet"/>
+      <w:lvlText w:val=""/>
+      <w:lvlJc w:val="left"/>
+      <w:pPr>
+        <w:ind w:left="4320" w:hanging="360"/>
+      </w:pPr>
+      <w:rPr>
+        <w:rFonts w:ascii="Wingdings" w:hAnsi="Wingdings" w:hint="default"/>
+      </w:rPr>
+    </w:lvl>
+    <w:lvl w:ilvl="6" w:tplc="04090001" w:tentative="1">
+      <w:start w:val="1"/>
+      <w:numFmt w:val="bullet"/>
+      <w:lvlText w:val=""/>
+      <w:lvlJc w:val="left"/>
+      <w:pPr>
+        <w:ind w:left="5040" w:hanging="360"/>
+      </w:pPr>
+      <w:rPr>
+        <w:rFonts w:ascii="Symbol" w:hAnsi="Symbol" w:hint="default"/>
+      </w:rPr>
+    </w:lvl>
+    <w:lvl w:ilvl="7" w:tplc="04090003" w:tentative="1">
+      <w:start w:val="1"/>
+      <w:numFmt w:val="bullet"/>
+      <w:lvlText w:val="o"/>
+      <w:lvlJc w:val="left"/>
+      <w:pPr>
+        <w:ind w:left="5760" w:hanging="360"/>
+      </w:pPr>
+      <w:rPr>
+        <w:rFonts w:ascii="Courier New" w:hAnsi="Courier New" w:cs="Courier New" w:hint="default"/>
+      </w:rPr>
+    </w:lvl>
+    <w:lvl w:ilvl="8" w:tplc="04090005" w:tentative="1">
+      <w:start w:val="1"/>
+      <w:numFmt w:val="bullet"/>
+      <w:lvlText w:val=""/>
+      <w:lvlJc w:val="left"/>
+      <w:pPr>
+        <w:ind w:left="6480" w:hanging="360"/>
+      </w:pPr>
+      <w:rPr>
+        <w:rFonts w:ascii="Wingdings" w:hAnsi="Wingdings" w:hint="default"/>
+      </w:rPr>
+    </w:lvl>
+  </w:abstractNum>
+  <w:abstractNum w:abstractNumId="3">
     <w:nsid w:val="2D513B65"/>
     <w:multiLevelType w:val="hybridMultilevel"/>
     <w:tmpl w:val="8604B170"/>
@@ -716,8 +2082,133 @@
       </w:pPr>
     </w:lvl>
   </w:abstractNum>
+  <w:abstractNum w:abstractNumId="4">
+    <w:nsid w:val="76031C55"/>
+    <w:multiLevelType w:val="hybridMultilevel"/>
+    <w:tmpl w:val="2764746A"/>
+    <w:lvl w:ilvl="0" w:tplc="04090001">
+      <w:start w:val="1"/>
+      <w:numFmt w:val="bullet"/>
+      <w:lvlText w:val=""/>
+      <w:lvlJc w:val="left"/>
+      <w:pPr>
+        <w:ind w:left="2528" w:hanging="360"/>
+      </w:pPr>
+      <w:rPr>
+        <w:rFonts w:ascii="Symbol" w:hAnsi="Symbol" w:hint="default"/>
+      </w:rPr>
+    </w:lvl>
+    <w:lvl w:ilvl="1" w:tplc="04090003" w:tentative="1">
+      <w:start w:val="1"/>
+      <w:numFmt w:val="bullet"/>
+      <w:lvlText w:val="o"/>
+      <w:lvlJc w:val="left"/>
+      <w:pPr>
+        <w:ind w:left="3248" w:hanging="360"/>
+      </w:pPr>
+      <w:rPr>
+        <w:rFonts w:ascii="Courier New" w:hAnsi="Courier New" w:cs="Courier New" w:hint="default"/>
+      </w:rPr>
+    </w:lvl>
+    <w:lvl w:ilvl="2" w:tplc="04090005" w:tentative="1">
+      <w:start w:val="1"/>
+      <w:numFmt w:val="bullet"/>
+      <w:lvlText w:val=""/>
+      <w:lvlJc w:val="left"/>
+      <w:pPr>
+        <w:ind w:left="3968" w:hanging="360"/>
+      </w:pPr>
+      <w:rPr>
+        <w:rFonts w:ascii="Wingdings" w:hAnsi="Wingdings" w:hint="default"/>
+      </w:rPr>
+    </w:lvl>
+    <w:lvl w:ilvl="3" w:tplc="04090001" w:tentative="1">
+      <w:start w:val="1"/>
+      <w:numFmt w:val="bullet"/>
+      <w:lvlText w:val=""/>
+      <w:lvlJc w:val="left"/>
+      <w:pPr>
+        <w:ind w:left="4688" w:hanging="360"/>
+      </w:pPr>
+      <w:rPr>
+        <w:rFonts w:ascii="Symbol" w:hAnsi="Symbol" w:hint="default"/>
+      </w:rPr>
+    </w:lvl>
+    <w:lvl w:ilvl="4" w:tplc="04090003" w:tentative="1">
+      <w:start w:val="1"/>
+      <w:numFmt w:val="bullet"/>
+      <w:lvlText w:val="o"/>
+      <w:lvlJc w:val="left"/>
+      <w:pPr>
+        <w:ind w:left="5408" w:hanging="360"/>
+      </w:pPr>
+      <w:rPr>
+        <w:rFonts w:ascii="Courier New" w:hAnsi="Courier New" w:cs="Courier New" w:hint="default"/>
+      </w:rPr>
+    </w:lvl>
+    <w:lvl w:ilvl="5" w:tplc="04090005" w:tentative="1">
+      <w:start w:val="1"/>
+      <w:numFmt w:val="bullet"/>
+      <w:lvlText w:val=""/>
+      <w:lvlJc w:val="left"/>
+      <w:pPr>
+        <w:ind w:left="6128" w:hanging="360"/>
+      </w:pPr>
+      <w:rPr>
+        <w:rFonts w:ascii="Wingdings" w:hAnsi="Wingdings" w:hint="default"/>
+      </w:rPr>
+    </w:lvl>
+    <w:lvl w:ilvl="6" w:tplc="04090001" w:tentative="1">
+      <w:start w:val="1"/>
+      <w:numFmt w:val="bullet"/>
+      <w:lvlText w:val=""/>
+      <w:lvlJc w:val="left"/>
+      <w:pPr>
+        <w:ind w:left="6848" w:hanging="360"/>
+      </w:pPr>
+      <w:rPr>
+        <w:rFonts w:ascii="Symbol" w:hAnsi="Symbol" w:hint="default"/>
+      </w:rPr>
+    </w:lvl>
+    <w:lvl w:ilvl="7" w:tplc="04090003" w:tentative="1">
+      <w:start w:val="1"/>
+      <w:numFmt w:val="bullet"/>
+      <w:lvlText w:val="o"/>
+      <w:lvlJc w:val="left"/>
+      <w:pPr>
+        <w:ind w:left="7568" w:hanging="360"/>
+      </w:pPr>
+      <w:rPr>
+        <w:rFonts w:ascii="Courier New" w:hAnsi="Courier New" w:cs="Courier New" w:hint="default"/>
+      </w:rPr>
+    </w:lvl>
+    <w:lvl w:ilvl="8" w:tplc="04090005" w:tentative="1">
+      <w:start w:val="1"/>
+      <w:numFmt w:val="bullet"/>
+      <w:lvlText w:val=""/>
+      <w:lvlJc w:val="left"/>
+      <w:pPr>
+        <w:ind w:left="8288" w:hanging="360"/>
+      </w:pPr>
+      <w:rPr>
+        <w:rFonts w:ascii="Wingdings" w:hAnsi="Wingdings" w:hint="default"/>
+      </w:rPr>
+    </w:lvl>
+  </w:abstractNum>
   <w:num w:numId="1">
+    <w:abstractNumId w:val="3"/>
+  </w:num>
+  <w:num w:numId="2">
     <w:abstractNumId w:val="0"/>
+  </w:num>
+  <w:num w:numId="3">
+    <w:abstractNumId w:val="1"/>
+  </w:num>
+  <w:num w:numId="4">
+    <w:abstractNumId w:val="4"/>
+  </w:num>
+  <w:num w:numId="5">
+    <w:abstractNumId w:val="2"/>
   </w:num>
 </w:numbering>
 </file>
@@ -735,7 +2226,7 @@
     </w:rPrDefault>
     <w:pPrDefault/>
   </w:docDefaults>
-  <w:latentStyles w:defLockedState="0" w:defUIPriority="99" w:defSemiHidden="0" w:defUnhideWhenUsed="0" w:defQFormat="0" w:count="382">
+  <w:latentStyles w:defLockedState="0" w:defUIPriority="99" w:defSemiHidden="0" w:defUnhideWhenUsed="0" w:defQFormat="0" w:count="380">
     <w:lsdException w:name="Normal" w:uiPriority="0" w:qFormat="1"/>
     <w:lsdException w:name="heading 1" w:uiPriority="9" w:qFormat="1"/>
     <w:lsdException w:name="heading 2" w:semiHidden="1" w:uiPriority="9" w:unhideWhenUsed="1" w:qFormat="1"/>
@@ -1116,12 +2607,11 @@
     <w:lsdException w:name="List Table 5 Dark Accent 6" w:uiPriority="50"/>
     <w:lsdException w:name="List Table 6 Colorful Accent 6" w:uiPriority="51"/>
     <w:lsdException w:name="List Table 7 Colorful Accent 6" w:uiPriority="52"/>
-    <w:lsdException w:name="Mention" w:semiHidden="1" w:unhideWhenUsed="1"/>
-    <w:lsdException w:name="Smart Hyperlink" w:semiHidden="1" w:unhideWhenUsed="1"/>
   </w:latentStyles>
   <w:style w:type="paragraph" w:default="1" w:styleId="Normal">
     <w:name w:val="Normal"/>
     <w:qFormat/>
+    <w:rsid w:val="00C63A34"/>
   </w:style>
   <w:style w:type="character" w:default="1" w:styleId="DefaultParagraphFont">
     <w:name w:val="Default Paragraph Font"/>

</xml_diff>